<commit_message>
base format and save file done
</commit_message>
<xml_diff>
--- a/TestFile.docx
+++ b/TestFile.docx
@@ -459,6 +459,7 @@
         <w:rPr>
           <w:rFonts w:ascii="Trebuchet MS" w:hAnsi="Trebuchet MS"/>
           <w:b/>
+          <w:u w:val="single"/>
           <w:lang w:val="es-MX"/>
         </w:rPr>
       </w:pPr>
@@ -515,7 +516,7 @@
           <w:rFonts w:ascii="Trebuchet MS" w:hAnsi="Trebuchet MS"/>
           <w:b/>
         </w:rPr>
-        <w:t xml:space="preserve"> %} </w:t>
+        <w:t xml:space="preserve"> %}</w:t>
       </w:r>
     </w:p>
     <w:p>
@@ -525,12 +526,37 @@
           <w:b/>
         </w:rPr>
       </w:pPr>
+      <w:proofErr w:type="gramStart"/>
       <w:r>
         <w:rPr>
           <w:rFonts w:ascii="Trebuchet MS" w:hAnsi="Trebuchet MS"/>
           <w:b/>
         </w:rPr>
-        <w:t xml:space="preserve">- </w:t>
+        <w:t xml:space="preserve">{{ </w:t>
+      </w:r>
+      <w:proofErr w:type="spellStart"/>
+      <w:r>
+        <w:rPr>
+          <w:rFonts w:ascii="Trebuchet MS" w:hAnsi="Trebuchet MS"/>
+          <w:b/>
+        </w:rPr>
+        <w:t>loop</w:t>
+      </w:r>
+      <w:proofErr w:type="gramEnd"/>
+      <w:r>
+        <w:rPr>
+          <w:rFonts w:ascii="Trebuchet MS" w:hAnsi="Trebuchet MS"/>
+          <w:b/>
+        </w:rPr>
+        <w:t>.index</w:t>
+      </w:r>
+      <w:proofErr w:type="spellEnd"/>
+      <w:r>
+        <w:rPr>
+          <w:rFonts w:ascii="Trebuchet MS" w:hAnsi="Trebuchet MS"/>
+          <w:b/>
+        </w:rPr>
+        <w:t xml:space="preserve"> }}. </w:t>
       </w:r>
       <w:proofErr w:type="gramStart"/>
       <w:r>
@@ -554,7 +580,6 @@
         <w:rPr>
           <w:rFonts w:ascii="Trebuchet MS" w:hAnsi="Trebuchet MS"/>
           <w:b/>
-          <w:lang w:val="es-MX"/>
         </w:rPr>
       </w:pPr>
       <w:r>
@@ -580,6 +605,14 @@
         </w:rPr>
         <w:t xml:space="preserve"> %}</w:t>
       </w:r>
+    </w:p>
+    <w:p>
+      <w:pPr>
+        <w:rPr>
+          <w:rFonts w:ascii="Trebuchet MS" w:hAnsi="Trebuchet MS"/>
+          <w:b/>
+        </w:rPr>
+      </w:pPr>
     </w:p>
     <w:p>
       <w:pPr>
@@ -7736,16 +7769,6 @@
 </file>
 
 <file path=customXml/item1.xml><?xml version="1.0" encoding="utf-8"?>
-<p:properties xmlns:p="http://schemas.microsoft.com/office/2006/metadata/properties" xmlns:xsi="http://www.w3.org/2001/XMLSchema-instance">
-  <documentManagement/>
-</p:properties>
-</file>
-
-<file path=customXml/item2.xml><?xml version="1.0" encoding="utf-8"?>
-<b:Sources xmlns:b="http://schemas.openxmlformats.org/officeDocument/2006/bibliography" xmlns="http://schemas.openxmlformats.org/officeDocument/2006/bibliography" SelectedStyle="\APA.XSL" StyleName="APA"/>
-</file>
-
-<file path=customXml/item3.xml><?xml version="1.0" encoding="utf-8"?>
 <?mso-contentType ?>
 <FormTemplates xmlns="http://schemas.microsoft.com/sharepoint/v3/contenttype/forms">
   <Display>DocumentLibraryForm</Display>
@@ -7754,7 +7777,7 @@
 </FormTemplates>
 </file>
 
-<file path=customXml/item4.xml><?xml version="1.0" encoding="utf-8"?>
+<file path=customXml/item2.xml><?xml version="1.0" encoding="utf-8"?>
 <ct:contentTypeSchema xmlns:ct="http://schemas.microsoft.com/office/2006/metadata/contentType" xmlns:ma="http://schemas.microsoft.com/office/2006/metadata/properties/metaAttributes" ct:_="" ma:_="" ma:contentTypeName="Document" ma:contentTypeID="0x0101007B4ED565A1A71C4393BB6AABE7317E84" ma:contentTypeVersion="4" ma:contentTypeDescription="Create a new document." ma:contentTypeScope="" ma:versionID="eeab48500f05c57be577a0683caf92d7">
   <xsd:schema xmlns:xsd="http://www.w3.org/2001/XMLSchema" xmlns:xs="http://www.w3.org/2001/XMLSchema" xmlns:p="http://schemas.microsoft.com/office/2006/metadata/properties" xmlns:ns2="dbc3ba6c-5ba0-4b61-80d3-2b37a847e9b7" targetNamespace="http://schemas.microsoft.com/office/2006/metadata/properties" ma:root="true" ma:fieldsID="5069de7b4b8bf9729514243a5707950a" ns2:_="">
     <xsd:import namespace="dbc3ba6c-5ba0-4b61-80d3-2b37a847e9b7"/>
@@ -7898,23 +7921,17 @@
 </ct:contentTypeSchema>
 </file>
 
-<file path=customXml/itemProps1.xml><?xml version="1.0" encoding="utf-8"?>
-<ds:datastoreItem xmlns:ds="http://schemas.openxmlformats.org/officeDocument/2006/customXml" ds:itemID="{3B6F391D-EAED-4CB7-9539-66EECB9701DC}">
-  <ds:schemaRefs>
-    <ds:schemaRef ds:uri="http://schemas.microsoft.com/office/2006/metadata/properties"/>
-  </ds:schemaRefs>
-</ds:datastoreItem>
+<file path=customXml/item3.xml><?xml version="1.0" encoding="utf-8"?>
+<p:properties xmlns:p="http://schemas.microsoft.com/office/2006/metadata/properties" xmlns:xsi="http://www.w3.org/2001/XMLSchema-instance">
+  <documentManagement/>
+</p:properties>
 </file>
 
-<file path=customXml/itemProps2.xml><?xml version="1.0" encoding="utf-8"?>
-<ds:datastoreItem xmlns:ds="http://schemas.openxmlformats.org/officeDocument/2006/customXml" ds:itemID="{EED57E84-D021-4A3B-A65D-4944FBDAC1EC}">
-  <ds:schemaRefs>
-    <ds:schemaRef ds:uri="http://schemas.openxmlformats.org/officeDocument/2006/bibliography"/>
-  </ds:schemaRefs>
-</ds:datastoreItem>
+<file path=customXml/item4.xml><?xml version="1.0" encoding="utf-8"?>
+<b:Sources xmlns:b="http://schemas.openxmlformats.org/officeDocument/2006/bibliography" xmlns="http://schemas.openxmlformats.org/officeDocument/2006/bibliography" SelectedStyle="\APA.XSL" StyleName="APA"/>
 </file>
 
-<file path=customXml/itemProps3.xml><?xml version="1.0" encoding="utf-8"?>
+<file path=customXml/itemProps1.xml><?xml version="1.0" encoding="utf-8"?>
 <ds:datastoreItem xmlns:ds="http://schemas.openxmlformats.org/officeDocument/2006/customXml" ds:itemID="{C028E645-1F56-401F-B817-5DEEBA082DD1}">
   <ds:schemaRefs>
     <ds:schemaRef ds:uri="http://schemas.microsoft.com/sharepoint/v3/contenttype/forms"/>
@@ -7922,7 +7939,7 @@
 </ds:datastoreItem>
 </file>
 
-<file path=customXml/itemProps4.xml><?xml version="1.0" encoding="utf-8"?>
+<file path=customXml/itemProps2.xml><?xml version="1.0" encoding="utf-8"?>
 <ds:datastoreItem xmlns:ds="http://schemas.openxmlformats.org/officeDocument/2006/customXml" ds:itemID="{7CD2FC83-3A79-424A-ADEE-91F31106562E}">
   <ds:schemaRefs>
     <ds:schemaRef ds:uri="http://schemas.microsoft.com/office/2006/metadata/contentType"/>
@@ -7938,4 +7955,20 @@
     <ds:schemaRef ds:uri="http://schemas.microsoft.com/internal/obd"/>
   </ds:schemaRefs>
 </ds:datastoreItem>
+</file>
+
+<file path=customXml/itemProps3.xml><?xml version="1.0" encoding="utf-8"?>
+<ds:datastoreItem xmlns:ds="http://schemas.openxmlformats.org/officeDocument/2006/customXml" ds:itemID="{3B6F391D-EAED-4CB7-9539-66EECB9701DC}">
+  <ds:schemaRefs>
+    <ds:schemaRef ds:uri="http://schemas.microsoft.com/office/2006/metadata/properties"/>
+  </ds:schemaRefs>
+</ds:datastoreItem>
+</file>
+
+<file path=customXml/itemProps4.xml><?xml version="1.0" encoding="utf-8"?>
+<ds:datastoreItem xmlns:ds="http://schemas.openxmlformats.org/officeDocument/2006/customXml" ds:itemID="{EED57E84-D021-4A3B-A65D-4944FBDAC1EC}">
+  <ds:schemaRefs>
+    <ds:schemaRef ds:uri="http://schemas.openxmlformats.org/officeDocument/2006/bibliography"/>
+  </ds:schemaRefs>
+</ds:datastoreItem>
 </file>
</xml_diff>

<commit_message>
Codigo conectado a excel
</commit_message>
<xml_diff>
--- a/TestFile.docx
+++ b/TestFile.docx
@@ -473,15 +473,18 @@
     </w:p>
     <w:p>
       <w:pPr>
+        <w:jc w:val="left"/>
         <w:rPr>
           <w:rFonts w:ascii="Calibri Light" w:hAnsi="Calibri Light" w:cs="Calibri Light"/>
           <w:bCs/>
+          <w:u w:val="single"/>
         </w:rPr>
       </w:pPr>
       <w:r>
         <w:rPr>
           <w:rFonts w:ascii="Calibri Light" w:hAnsi="Calibri Light" w:cs="Calibri Light"/>
           <w:bCs/>
+          <w:u w:val="single"/>
         </w:rPr>
         <w:t xml:space="preserve">{% </w:t>
       </w:r>
@@ -490,6 +493,7 @@
         <w:rPr>
           <w:rFonts w:ascii="Calibri Light" w:hAnsi="Calibri Light" w:cs="Calibri Light"/>
           <w:bCs/>
+          <w:u w:val="single"/>
         </w:rPr>
         <w:t>for</w:t>
       </w:r>
@@ -498,6 +502,7 @@
         <w:rPr>
           <w:rFonts w:ascii="Calibri Light" w:hAnsi="Calibri Light" w:cs="Calibri Light"/>
           <w:bCs/>
+          <w:u w:val="single"/>
         </w:rPr>
         <w:t xml:space="preserve"> paso in </w:t>
       </w:r>
@@ -506,6 +511,7 @@
         <w:rPr>
           <w:rFonts w:ascii="Calibri Light" w:hAnsi="Calibri Light" w:cs="Calibri Light"/>
           <w:bCs/>
+          <w:u w:val="single"/>
         </w:rPr>
         <w:t>paso_prueba</w:t>
       </w:r>
@@ -514,15 +520,18 @@
         <w:rPr>
           <w:rFonts w:ascii="Calibri Light" w:hAnsi="Calibri Light" w:cs="Calibri Light"/>
           <w:bCs/>
+          <w:u w:val="single"/>
         </w:rPr>
         <w:t xml:space="preserve"> %}</w:t>
       </w:r>
     </w:p>
     <w:p>
       <w:pPr>
+        <w:jc w:val="left"/>
         <w:rPr>
           <w:rFonts w:ascii="Calibri Light" w:hAnsi="Calibri Light" w:cs="Calibri Light"/>
           <w:bCs/>
+          <w:u w:val="single"/>
         </w:rPr>
       </w:pPr>
       <w:proofErr w:type="gramStart"/>
@@ -530,6 +539,7 @@
         <w:rPr>
           <w:rFonts w:ascii="Calibri Light" w:hAnsi="Calibri Light" w:cs="Calibri Light"/>
           <w:bCs/>
+          <w:u w:val="single"/>
         </w:rPr>
         <w:t xml:space="preserve">{{ </w:t>
       </w:r>
@@ -538,6 +548,7 @@
         <w:rPr>
           <w:rFonts w:ascii="Calibri Light" w:hAnsi="Calibri Light" w:cs="Calibri Light"/>
           <w:bCs/>
+          <w:u w:val="single"/>
         </w:rPr>
         <w:t>loop</w:t>
       </w:r>
@@ -546,6 +557,7 @@
         <w:rPr>
           <w:rFonts w:ascii="Calibri Light" w:hAnsi="Calibri Light" w:cs="Calibri Light"/>
           <w:bCs/>
+          <w:u w:val="single"/>
         </w:rPr>
         <w:t>.index</w:t>
       </w:r>
@@ -554,6 +566,7 @@
         <w:rPr>
           <w:rFonts w:ascii="Calibri Light" w:hAnsi="Calibri Light" w:cs="Calibri Light"/>
           <w:bCs/>
+          <w:u w:val="single"/>
         </w:rPr>
         <w:t xml:space="preserve"> }}. </w:t>
       </w:r>
@@ -562,6 +575,7 @@
         <w:rPr>
           <w:rFonts w:ascii="Calibri Light" w:hAnsi="Calibri Light" w:cs="Calibri Light"/>
           <w:bCs/>
+          <w:u w:val="single"/>
         </w:rPr>
         <w:t>{{ paso</w:t>
       </w:r>
@@ -570,21 +584,25 @@
         <w:rPr>
           <w:rFonts w:ascii="Calibri Light" w:hAnsi="Calibri Light" w:cs="Calibri Light"/>
           <w:bCs/>
+          <w:u w:val="single"/>
         </w:rPr>
         <w:t xml:space="preserve"> }} </w:t>
       </w:r>
     </w:p>
     <w:p>
       <w:pPr>
+        <w:jc w:val="left"/>
         <w:rPr>
           <w:rFonts w:ascii="Calibri Light" w:hAnsi="Calibri Light" w:cs="Calibri Light"/>
           <w:bCs/>
+          <w:u w:val="single"/>
         </w:rPr>
       </w:pPr>
       <w:r>
         <w:rPr>
           <w:rFonts w:ascii="Calibri Light" w:hAnsi="Calibri Light" w:cs="Calibri Light"/>
           <w:bCs/>
+          <w:u w:val="single"/>
         </w:rPr>
         <w:t xml:space="preserve">{% </w:t>
       </w:r>
@@ -593,6 +611,7 @@
         <w:rPr>
           <w:rFonts w:ascii="Calibri Light" w:hAnsi="Calibri Light" w:cs="Calibri Light"/>
           <w:bCs/>
+          <w:u w:val="single"/>
         </w:rPr>
         <w:t>endfor</w:t>
       </w:r>
@@ -601,6 +620,7 @@
         <w:rPr>
           <w:rFonts w:ascii="Calibri Light" w:hAnsi="Calibri Light" w:cs="Calibri Light"/>
           <w:bCs/>
+          <w:u w:val="single"/>
         </w:rPr>
         <w:t xml:space="preserve"> %}</w:t>
       </w:r>
@@ -1352,7 +1372,7 @@
             </wp:anchor>
           </w:drawing>
         </mc:Choice>
-        <mc:Fallback xmlns:a14="http://schemas.microsoft.com/office/drawing/2010/main" xmlns:pic="http://schemas.openxmlformats.org/drawingml/2006/picture" xmlns:a16="http://schemas.microsoft.com/office/drawing/2014/main" xmlns:a="http://schemas.openxmlformats.org/drawingml/2006/main">
+        <mc:Fallback xmlns:a="http://schemas.openxmlformats.org/drawingml/2006/main" xmlns:a16="http://schemas.microsoft.com/office/drawing/2014/main" xmlns:pic="http://schemas.openxmlformats.org/drawingml/2006/picture" xmlns:a14="http://schemas.microsoft.com/office/drawing/2010/main">
           <w:pict>
             <v:line id="Line 8" style="position:absolute;z-index:251655168;visibility:visible;mso-wrap-style:square;mso-width-percent:0;mso-height-percent:0;mso-wrap-distance-left:9pt;mso-wrap-distance-top:-6e-5mm;mso-wrap-distance-right:9pt;mso-wrap-distance-bottom:-6e-5mm;mso-position-horizontal:absolute;mso-position-horizontal-relative:text;mso-position-vertical:absolute;mso-position-vertical-relative:text;mso-width-percent:0;mso-height-percent:0;mso-width-relative:page;mso-height-relative:page" o:spid="_x0000_s1026" strokecolor="#5f5f5f" strokeweight="1pt" from="18pt,2.25pt" to="435.6pt,2.25pt" w14:anchorId="311ABEEB" o:gfxdata="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"/>
           </w:pict>
@@ -1591,7 +1611,7 @@
             </wp:anchor>
           </w:drawing>
         </mc:Choice>
-        <mc:Fallback xmlns:a14="http://schemas.microsoft.com/office/drawing/2010/main" xmlns:pic="http://schemas.openxmlformats.org/drawingml/2006/picture" xmlns:a16="http://schemas.microsoft.com/office/drawing/2014/main" xmlns:a="http://schemas.openxmlformats.org/drawingml/2006/main">
+        <mc:Fallback xmlns:a="http://schemas.openxmlformats.org/drawingml/2006/main" xmlns:a16="http://schemas.microsoft.com/office/drawing/2014/main" xmlns:pic="http://schemas.openxmlformats.org/drawingml/2006/picture" xmlns:a14="http://schemas.microsoft.com/office/drawing/2010/main">
           <w:pict>
             <v:line id="Line 8" style="position:absolute;z-index:251661824;visibility:visible;mso-wrap-style:square;mso-width-percent:0;mso-height-percent:0;mso-wrap-distance-left:9pt;mso-wrap-distance-top:-6e-5mm;mso-wrap-distance-right:9pt;mso-wrap-distance-bottom:-6e-5mm;mso-position-horizontal:absolute;mso-position-horizontal-relative:text;mso-position-vertical:absolute;mso-position-vertical-relative:text;mso-width-percent:0;mso-height-percent:0;mso-width-relative:page;mso-height-relative:page" o:spid="_x0000_s1026" strokecolor="#5f5f5f" strokeweight="1pt" from="18pt,2.25pt" to="435.6pt,2.25pt" w14:anchorId="19A83650" o:gfxdata="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"/>
           </w:pict>
@@ -7760,6 +7780,15 @@
 </file>
 
 <file path=customXml/item1.xml><?xml version="1.0" encoding="utf-8"?>
+<?mso-contentType ?>
+<FormTemplates xmlns="http://schemas.microsoft.com/sharepoint/v3/contenttype/forms">
+  <Display>DocumentLibraryForm</Display>
+  <Edit>DocumentLibraryForm</Edit>
+  <New>DocumentLibraryForm</New>
+</FormTemplates>
+</file>
+
+<file path=customXml/item2.xml><?xml version="1.0" encoding="utf-8"?>
 <ct:contentTypeSchema xmlns:ct="http://schemas.microsoft.com/office/2006/metadata/contentType" xmlns:ma="http://schemas.microsoft.com/office/2006/metadata/properties/metaAttributes" ct:_="" ma:_="" ma:contentTypeName="Document" ma:contentTypeID="0x0101007B4ED565A1A71C4393BB6AABE7317E84" ma:contentTypeVersion="4" ma:contentTypeDescription="Create a new document." ma:contentTypeScope="" ma:versionID="eeab48500f05c57be577a0683caf92d7">
   <xsd:schema xmlns:xsd="http://www.w3.org/2001/XMLSchema" xmlns:xs="http://www.w3.org/2001/XMLSchema" xmlns:p="http://schemas.microsoft.com/office/2006/metadata/properties" xmlns:ns2="dbc3ba6c-5ba0-4b61-80d3-2b37a847e9b7" targetNamespace="http://schemas.microsoft.com/office/2006/metadata/properties" ma:root="true" ma:fieldsID="5069de7b4b8bf9729514243a5707950a" ns2:_="">
     <xsd:import namespace="dbc3ba6c-5ba0-4b61-80d3-2b37a847e9b7"/>
@@ -7903,26 +7932,25 @@
 </ct:contentTypeSchema>
 </file>
 
-<file path=customXml/item2.xml><?xml version="1.0" encoding="utf-8"?>
-<?mso-contentType ?>
-<FormTemplates xmlns="http://schemas.microsoft.com/sharepoint/v3/contenttype/forms">
-  <Display>DocumentLibraryForm</Display>
-  <Edit>DocumentLibraryForm</Edit>
-  <New>DocumentLibraryForm</New>
-</FormTemplates>
-</file>
-
 <file path=customXml/item3.xml><?xml version="1.0" encoding="utf-8"?>
-<b:Sources xmlns:b="http://schemas.openxmlformats.org/officeDocument/2006/bibliography" xmlns="http://schemas.openxmlformats.org/officeDocument/2006/bibliography" SelectedStyle="\APA.XSL" StyleName="APA"/>
-</file>
-
-<file path=customXml/item4.xml><?xml version="1.0" encoding="utf-8"?>
 <p:properties xmlns:p="http://schemas.microsoft.com/office/2006/metadata/properties" xmlns:xsi="http://www.w3.org/2001/XMLSchema-instance">
   <documentManagement/>
 </p:properties>
 </file>
 
+<file path=customXml/item4.xml><?xml version="1.0" encoding="utf-8"?>
+<b:Sources xmlns:b="http://schemas.openxmlformats.org/officeDocument/2006/bibliography" xmlns="http://schemas.openxmlformats.org/officeDocument/2006/bibliography" SelectedStyle="\APA.XSL" StyleName="APA"/>
+</file>
+
 <file path=customXml/itemProps1.xml><?xml version="1.0" encoding="utf-8"?>
+<ds:datastoreItem xmlns:ds="http://schemas.openxmlformats.org/officeDocument/2006/customXml" ds:itemID="{C028E645-1F56-401F-B817-5DEEBA082DD1}">
+  <ds:schemaRefs>
+    <ds:schemaRef ds:uri="http://schemas.microsoft.com/sharepoint/v3/contenttype/forms"/>
+  </ds:schemaRefs>
+</ds:datastoreItem>
+</file>
+
+<file path=customXml/itemProps2.xml><?xml version="1.0" encoding="utf-8"?>
 <ds:datastoreItem xmlns:ds="http://schemas.openxmlformats.org/officeDocument/2006/customXml" ds:itemID="{7CD2FC83-3A79-424A-ADEE-91F31106562E}">
   <ds:schemaRefs>
     <ds:schemaRef ds:uri="http://schemas.microsoft.com/office/2006/metadata/contentType"/>
@@ -7940,26 +7968,18 @@
 </ds:datastoreItem>
 </file>
 
-<file path=customXml/itemProps2.xml><?xml version="1.0" encoding="utf-8"?>
-<ds:datastoreItem xmlns:ds="http://schemas.openxmlformats.org/officeDocument/2006/customXml" ds:itemID="{C028E645-1F56-401F-B817-5DEEBA082DD1}">
+<file path=customXml/itemProps3.xml><?xml version="1.0" encoding="utf-8"?>
+<ds:datastoreItem xmlns:ds="http://schemas.openxmlformats.org/officeDocument/2006/customXml" ds:itemID="{3B6F391D-EAED-4CB7-9539-66EECB9701DC}">
   <ds:schemaRefs>
-    <ds:schemaRef ds:uri="http://schemas.microsoft.com/sharepoint/v3/contenttype/forms"/>
+    <ds:schemaRef ds:uri="http://schemas.microsoft.com/office/2006/metadata/properties"/>
   </ds:schemaRefs>
 </ds:datastoreItem>
 </file>
 
-<file path=customXml/itemProps3.xml><?xml version="1.0" encoding="utf-8"?>
+<file path=customXml/itemProps4.xml><?xml version="1.0" encoding="utf-8"?>
 <ds:datastoreItem xmlns:ds="http://schemas.openxmlformats.org/officeDocument/2006/customXml" ds:itemID="{EED57E84-D021-4A3B-A65D-4944FBDAC1EC}">
   <ds:schemaRefs>
     <ds:schemaRef ds:uri="http://schemas.openxmlformats.org/officeDocument/2006/bibliography"/>
   </ds:schemaRefs>
 </ds:datastoreItem>
-</file>
-
-<file path=customXml/itemProps4.xml><?xml version="1.0" encoding="utf-8"?>
-<ds:datastoreItem xmlns:ds="http://schemas.openxmlformats.org/officeDocument/2006/customXml" ds:itemID="{3B6F391D-EAED-4CB7-9539-66EECB9701DC}">
-  <ds:schemaRefs>
-    <ds:schemaRef ds:uri="http://schemas.microsoft.com/office/2006/metadata/properties"/>
-  </ds:schemaRefs>
-</ds:datastoreItem>
 </file>
</xml_diff>